<commit_message>
mise à jour du rapport de projet
</commit_message>
<xml_diff>
--- a/Document/Rapport de projet.docx
+++ b/Document/Rapport de projet.docx
@@ -1,6 +1,6 @@
 
 <file path=word/document.xml><?xml version="1.0" encoding="utf-8"?>
-<w:document xmlns:wpc="http://schemas.microsoft.com/office/word/2010/wordprocessingCanvas" xmlns:cx="http://schemas.microsoft.com/office/drawing/2014/chartex" xmlns:cx1="http://schemas.microsoft.com/office/drawing/2015/9/8/chartex" xmlns:cx2="http://schemas.microsoft.com/office/drawing/2015/10/21/chartex" xmlns:cx3="http://schemas.microsoft.com/office/drawing/2016/5/9/chartex" xmlns:cx4="http://schemas.microsoft.com/office/drawing/2016/5/10/chartex" xmlns:cx5="http://schemas.microsoft.com/office/drawing/2016/5/11/chartex" xmlns:cx6="http://schemas.microsoft.com/office/drawing/2016/5/12/chartex" xmlns:cx7="http://schemas.microsoft.com/office/drawing/2016/5/13/chartex" xmlns:cx8="http://schemas.microsoft.com/office/drawing/2016/5/14/chartex" xmlns:mc="http://schemas.openxmlformats.org/markup-compatibility/2006" xmlns:aink="http://schemas.microsoft.com/office/drawing/2016/ink" xmlns:o="urn:schemas-microsoft-com:office:office" xmlns:r="http://schemas.openxmlformats.org/officeDocument/2006/relationships" xmlns:m="http://schemas.openxmlformats.org/officeDocument/2006/math" xmlns:v="urn:schemas-microsoft-com:vml" xmlns:wp14="http://schemas.microsoft.com/office/word/2010/wordprocessingDrawing" xmlns:wp="http://schemas.openxmlformats.org/drawingml/2006/wordprocessingDrawing" xmlns:w10="urn:schemas-microsoft-com:office:word" xmlns:w="http://schemas.openxmlformats.org/wordprocessingml/2006/main" xmlns:w14="http://schemas.microsoft.com/office/word/2010/wordml" xmlns:w15="http://schemas.microsoft.com/office/word/2012/wordml" xmlns:w16se="http://schemas.microsoft.com/office/word/2015/wordml/symex" xmlns:wpg="http://schemas.microsoft.com/office/word/2010/wordprocessingGroup" xmlns:wpi="http://schemas.microsoft.com/office/word/2010/wordprocessingInk" xmlns:wne="http://schemas.microsoft.com/office/word/2006/wordml" xmlns:wps="http://schemas.microsoft.com/office/word/2010/wordprocessingShape" mc:Ignorable="w14 w15 w16se wp14">
+<w:document xmlns:wpc="http://schemas.microsoft.com/office/word/2010/wordprocessingCanvas" xmlns:cx="http://schemas.microsoft.com/office/drawing/2014/chartex" xmlns:cx1="http://schemas.microsoft.com/office/drawing/2015/9/8/chartex" xmlns:cx2="http://schemas.microsoft.com/office/drawing/2015/10/21/chartex" xmlns:cx3="http://schemas.microsoft.com/office/drawing/2016/5/9/chartex" xmlns:cx4="http://schemas.microsoft.com/office/drawing/2016/5/10/chartex" xmlns:cx5="http://schemas.microsoft.com/office/drawing/2016/5/11/chartex" xmlns:cx6="http://schemas.microsoft.com/office/drawing/2016/5/12/chartex" xmlns:cx7="http://schemas.microsoft.com/office/drawing/2016/5/13/chartex" xmlns:cx8="http://schemas.microsoft.com/office/drawing/2016/5/14/chartex" xmlns:mc="http://schemas.openxmlformats.org/markup-compatibility/2006" xmlns:aink="http://schemas.microsoft.com/office/drawing/2016/ink" xmlns:am3d="http://schemas.microsoft.com/office/drawing/2017/model3d" xmlns:o="urn:schemas-microsoft-com:office:office" xmlns:r="http://schemas.openxmlformats.org/officeDocument/2006/relationships" xmlns:m="http://schemas.openxmlformats.org/officeDocument/2006/math" xmlns:v="urn:schemas-microsoft-com:vml" xmlns:wp14="http://schemas.microsoft.com/office/word/2010/wordprocessingDrawing" xmlns:wp="http://schemas.openxmlformats.org/drawingml/2006/wordprocessingDrawing" xmlns:w10="urn:schemas-microsoft-com:office:word" xmlns:w="http://schemas.openxmlformats.org/wordprocessingml/2006/main" xmlns:w14="http://schemas.microsoft.com/office/word/2010/wordml" xmlns:w15="http://schemas.microsoft.com/office/word/2012/wordml" xmlns:w16cid="http://schemas.microsoft.com/office/word/2016/wordml/cid" xmlns:w16se="http://schemas.microsoft.com/office/word/2015/wordml/symex" xmlns:wpg="http://schemas.microsoft.com/office/word/2010/wordprocessingGroup" xmlns:wpi="http://schemas.microsoft.com/office/word/2010/wordprocessingInk" xmlns:wne="http://schemas.microsoft.com/office/word/2006/wordml" xmlns:wps="http://schemas.microsoft.com/office/word/2010/wordprocessingShape" mc:Ignorable="w14 w15 w16se w16cid wp14">
   <w:body>
     <w:sdt>
       <w:sdtPr>
@@ -30,7 +30,6 @@
           <w:r>
             <w:rPr>
               <w:noProof/>
-              <w:lang w:val="en-US"/>
             </w:rPr>
             <mc:AlternateContent>
               <mc:Choice Requires="wpg">
@@ -3440,7 +3439,7 @@
               </mc:Choice>
               <mc:Fallback>
                 <w:pict>
-                  <v:group id="Groupe 2" o:spid="_x0000_s1026" style="position:absolute;margin-left:0;margin-top:0;width:172.8pt;height:718.55pt;z-index:-251657216;mso-width-percent:330;mso-height-percent:950;mso-left-percent:40;mso-position-horizontal-relative:page;mso-position-vertical:center;mso-position-vertical-relative:page;mso-width-percent:330;mso-height-percent:950;mso-left-percent:40" coordsize="21945,91257" o:gfxdata="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">
+                  <v:group id="Groupe 2" o:spid="_x0000_s1026" style="position:absolute;margin-left:0;margin-top:0;width:172.8pt;height:718.55pt;z-index:-251657216;mso-width-percent:330;mso-height-percent:950;mso-left-percent:40;mso-position-horizontal-relative:page;mso-position-vertical:center;mso-position-vertical-relative:page;mso-width-percent:330;mso-height-percent:950;mso-left-percent:40" coordsize="21945,91257" o:gfxdata="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">
                     <v:rect id="Rectangle 3" o:spid="_x0000_s1027" style="position:absolute;width:1945;height:91257;visibility:visible;mso-wrap-style:square;v-text-anchor:middle" o:gfxdata="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" fillcolor="#44546a [3215]" stroked="f" strokeweight="1pt"/>
                     <v:shapetype id="_x0000_t15" coordsize="21600,21600" o:spt="15" adj="16200" path="m@0,l,,,21600@0,21600,21600,10800xe">
                       <v:stroke joinstyle="miter"/>
@@ -3617,7 +3616,7 @@
             <w:rPr>
               <w:noProof/>
               <w:u w:val="single"/>
-              <w:lang w:val="en-US" w:eastAsia="fr-FR"/>
+              <w:lang w:eastAsia="fr-FR"/>
             </w:rPr>
             <w:drawing>
               <wp:anchor distT="0" distB="0" distL="114300" distR="114300" simplePos="0" relativeHeight="251662336" behindDoc="0" locked="0" layoutInCell="1" allowOverlap="1" wp14:anchorId="50BA0400" wp14:editId="0B384C45">
@@ -3679,7 +3678,7 @@
           <w:r>
             <w:rPr>
               <w:noProof/>
-              <w:lang w:val="en-US" w:eastAsia="fr-FR"/>
+              <w:lang w:eastAsia="fr-FR"/>
             </w:rPr>
             <mc:AlternateContent>
               <mc:Choice Requires="wps">
@@ -3808,8 +3807,36 @@
                                     <w:sz w:val="36"/>
                                     <w:szCs w:val="36"/>
                                   </w:rPr>
-                                  <w:t xml:space="preserve"> Geoffroy De-Felcourt, Thibault Michel et Antoine  Masalsky</w:t>
+                                  <w:t xml:space="preserve"> Geoffroy De-</w:t>
                                 </w:r>
+                                <w:proofErr w:type="spellStart"/>
+                                <w:r>
+                                  <w:rPr>
+                                    <w:color w:val="404040" w:themeColor="text1" w:themeTint="BF"/>
+                                    <w:sz w:val="36"/>
+                                    <w:szCs w:val="36"/>
+                                  </w:rPr>
+                                  <w:t>Felcourt</w:t>
+                                </w:r>
+                                <w:proofErr w:type="spellEnd"/>
+                                <w:r>
+                                  <w:rPr>
+                                    <w:color w:val="404040" w:themeColor="text1" w:themeTint="BF"/>
+                                    <w:sz w:val="36"/>
+                                    <w:szCs w:val="36"/>
+                                  </w:rPr>
+                                  <w:t xml:space="preserve">, Thibault Michel et Antoine  </w:t>
+                                </w:r>
+                                <w:proofErr w:type="spellStart"/>
+                                <w:r>
+                                  <w:rPr>
+                                    <w:color w:val="404040" w:themeColor="text1" w:themeTint="BF"/>
+                                    <w:sz w:val="36"/>
+                                    <w:szCs w:val="36"/>
+                                  </w:rPr>
+                                  <w:t>Masalsky</w:t>
+                                </w:r>
+                                <w:proofErr w:type="spellEnd"/>
                               </w:p>
                             </w:txbxContent>
                           </wps:txbx>
@@ -3872,19 +3899,8 @@
                                   <w:sz w:val="72"/>
                                   <w:szCs w:val="72"/>
                                 </w:rPr>
-                                <w:t xml:space="preserve">Project Boulder </w:t>
+                                <w:t>Project Boulder Dash</w:t>
                               </w:r>
-                              <w:proofErr w:type="spellStart"/>
-                              <w:r>
-                                <w:rPr>
-                                  <w:rFonts w:asciiTheme="majorHAnsi" w:eastAsiaTheme="majorEastAsia" w:hAnsiTheme="majorHAnsi" w:cstheme="majorBidi"/>
-                                  <w:color w:val="262626" w:themeColor="text1" w:themeTint="D9"/>
-                                  <w:sz w:val="72"/>
-                                  <w:szCs w:val="72"/>
-                                </w:rPr>
-                                <w:t>Dash</w:t>
-                              </w:r>
-                              <w:proofErr w:type="spellEnd"/>
                             </w:sdtContent>
                           </w:sdt>
                         </w:p>
@@ -3970,7 +3986,7 @@
           <w:r>
             <w:rPr>
               <w:noProof/>
-              <w:lang w:val="en-US" w:eastAsia="fr-FR"/>
+              <w:lang w:eastAsia="fr-FR"/>
             </w:rPr>
             <mc:AlternateContent>
               <mc:Choice Requires="wps">
@@ -4169,6 +4185,8 @@
           <w:lang w:val="en-US" w:eastAsia="fr-FR"/>
         </w:rPr>
       </w:pPr>
+      <w:proofErr w:type="spellStart"/>
+      <w:proofErr w:type="gramStart"/>
       <w:r>
         <w:rPr>
           <w:rFonts w:asciiTheme="majorHAnsi" w:eastAsiaTheme="majorEastAsia" w:hAnsiTheme="majorHAnsi" w:cstheme="majorBidi"/>
@@ -4180,6 +4198,7 @@
         <w:lastRenderedPageBreak/>
         <w:t>Sommary</w:t>
       </w:r>
+      <w:proofErr w:type="spellEnd"/>
       <w:r>
         <w:rPr>
           <w:rFonts w:asciiTheme="majorHAnsi" w:eastAsiaTheme="majorEastAsia" w:hAnsiTheme="majorHAnsi" w:cstheme="majorBidi"/>
@@ -4190,6 +4209,7 @@
         </w:rPr>
         <w:t> :</w:t>
       </w:r>
+      <w:proofErr w:type="gramEnd"/>
     </w:p>
     <w:p>
       <w:pPr>
@@ -4235,8 +4255,9 @@
           <w:szCs w:val="32"/>
           <w:lang w:val="en-US" w:eastAsia="fr-FR"/>
         </w:rPr>
-        <w:t>blematic………………………</w:t>
-      </w:r>
+        <w:t>blematic……………………</w:t>
+      </w:r>
+      <w:proofErr w:type="gramStart"/>
       <w:r>
         <w:rPr>
           <w:rFonts w:eastAsiaTheme="majorEastAsia" w:cstheme="minorHAnsi"/>
@@ -4245,8 +4266,19 @@
           <w:szCs w:val="32"/>
           <w:lang w:val="en-US" w:eastAsia="fr-FR"/>
         </w:rPr>
+        <w:t>…</w:t>
+      </w:r>
+      <w:r>
+        <w:rPr>
+          <w:rFonts w:eastAsiaTheme="majorEastAsia" w:cstheme="minorHAnsi"/>
+          <w:color w:val="262626" w:themeColor="text1" w:themeTint="D9"/>
+          <w:sz w:val="32"/>
+          <w:szCs w:val="32"/>
+          <w:lang w:val="en-US" w:eastAsia="fr-FR"/>
+        </w:rPr>
         <w:t>..</w:t>
       </w:r>
+      <w:proofErr w:type="gramEnd"/>
       <w:r>
         <w:rPr>
           <w:rFonts w:eastAsiaTheme="majorEastAsia" w:cstheme="minorHAnsi"/>
@@ -4387,7 +4419,7 @@
           <w:szCs w:val="32"/>
           <w:lang w:val="en-US" w:eastAsia="fr-FR"/>
         </w:rPr>
-        <w:t>P</w:t>
+        <w:t>Provisional</w:t>
       </w:r>
       <w:r>
         <w:rPr>
@@ -4397,8 +4429,9 @@
           <w:szCs w:val="32"/>
           <w:lang w:val="en-US" w:eastAsia="fr-FR"/>
         </w:rPr>
-        <w:t>revisio</w:t>
-      </w:r>
+        <w:t xml:space="preserve"> and real </w:t>
+      </w:r>
+      <w:proofErr w:type="gramStart"/>
       <w:r>
         <w:rPr>
           <w:rFonts w:eastAsiaTheme="majorEastAsia" w:cstheme="minorHAnsi"/>
@@ -4407,7 +4440,7 @@
           <w:szCs w:val="32"/>
           <w:lang w:val="en-US" w:eastAsia="fr-FR"/>
         </w:rPr>
-        <w:t>nal and real planner</w:t>
+        <w:t>planner</w:t>
       </w:r>
       <w:r>
         <w:rPr>
@@ -4419,6 +4452,7 @@
         </w:rPr>
         <w:t>..</w:t>
       </w:r>
+      <w:proofErr w:type="gramEnd"/>
       <w:r>
         <w:rPr>
           <w:rFonts w:eastAsiaTheme="majorEastAsia" w:cstheme="minorHAnsi"/>
@@ -4581,7 +4615,17 @@
           <w:szCs w:val="32"/>
           <w:lang w:val="en-US" w:eastAsia="fr-FR"/>
         </w:rPr>
-        <w:t>Composants diagram</w:t>
+        <w:t>Component</w:t>
+      </w:r>
+      <w:r>
+        <w:rPr>
+          <w:rFonts w:eastAsiaTheme="majorEastAsia" w:cstheme="minorHAnsi"/>
+          <w:color w:val="262626" w:themeColor="text1" w:themeTint="D9"/>
+          <w:sz w:val="32"/>
+          <w:szCs w:val="32"/>
+          <w:lang w:val="en-US" w:eastAsia="fr-FR"/>
+        </w:rPr>
+        <w:t xml:space="preserve"> diagram</w:t>
       </w:r>
     </w:p>
     <w:p>
@@ -4659,7 +4703,7 @@
           <w:szCs w:val="32"/>
           <w:lang w:val="en-US" w:eastAsia="fr-FR"/>
         </w:rPr>
-        <w:t>JavaDoc</w:t>
+        <w:t>Javadoc</w:t>
       </w:r>
     </w:p>
     <w:p>
@@ -4711,7 +4755,17 @@
           <w:szCs w:val="32"/>
           <w:lang w:val="en-US" w:eastAsia="fr-FR"/>
         </w:rPr>
-        <w:t>SureFire report</w:t>
+        <w:t>Surefire</w:t>
+      </w:r>
+      <w:r>
+        <w:rPr>
+          <w:rFonts w:eastAsiaTheme="majorEastAsia" w:cstheme="minorHAnsi"/>
+          <w:color w:val="262626" w:themeColor="text1" w:themeTint="D9"/>
+          <w:sz w:val="32"/>
+          <w:szCs w:val="32"/>
+          <w:lang w:val="en-US" w:eastAsia="fr-FR"/>
+        </w:rPr>
+        <w:t xml:space="preserve"> report</w:t>
       </w:r>
     </w:p>
     <w:p>
@@ -4789,7 +4843,17 @@
           <w:szCs w:val="32"/>
           <w:lang w:val="en-US" w:eastAsia="fr-FR"/>
         </w:rPr>
-        <w:t>Global Bilan</w:t>
+        <w:t xml:space="preserve">Global </w:t>
+      </w:r>
+      <w:r>
+        <w:rPr>
+          <w:rFonts w:eastAsiaTheme="majorEastAsia" w:cstheme="minorHAnsi"/>
+          <w:color w:val="262626" w:themeColor="text1" w:themeTint="D9"/>
+          <w:sz w:val="32"/>
+          <w:szCs w:val="32"/>
+          <w:lang w:val="en-US" w:eastAsia="fr-FR"/>
+        </w:rPr>
+        <w:t>record</w:t>
       </w:r>
     </w:p>
     <w:p>
@@ -4815,7 +4879,27 @@
           <w:szCs w:val="32"/>
           <w:lang w:val="en-US" w:eastAsia="fr-FR"/>
         </w:rPr>
-        <w:t>Personnal Bilan</w:t>
+        <w:t>Personal</w:t>
+      </w:r>
+      <w:r>
+        <w:rPr>
+          <w:rFonts w:eastAsiaTheme="majorEastAsia" w:cstheme="minorHAnsi"/>
+          <w:color w:val="262626" w:themeColor="text1" w:themeTint="D9"/>
+          <w:sz w:val="32"/>
+          <w:szCs w:val="32"/>
+          <w:lang w:val="en-US" w:eastAsia="fr-FR"/>
+        </w:rPr>
+        <w:t xml:space="preserve"> </w:t>
+      </w:r>
+      <w:r>
+        <w:rPr>
+          <w:rFonts w:eastAsiaTheme="majorEastAsia" w:cstheme="minorHAnsi"/>
+          <w:color w:val="262626" w:themeColor="text1" w:themeTint="D9"/>
+          <w:sz w:val="32"/>
+          <w:szCs w:val="32"/>
+          <w:lang w:val="en-US" w:eastAsia="fr-FR"/>
+        </w:rPr>
+        <w:t>record</w:t>
       </w:r>
     </w:p>
     <w:p>
@@ -4841,8 +4925,20 @@
           <w:szCs w:val="32"/>
           <w:lang w:val="en-US" w:eastAsia="fr-FR"/>
         </w:rPr>
-        <w:t>Antoine Masalsky</w:t>
-      </w:r>
+        <w:t xml:space="preserve">Antoine </w:t>
+      </w:r>
+      <w:proofErr w:type="spellStart"/>
+      <w:r>
+        <w:rPr>
+          <w:rFonts w:eastAsiaTheme="majorEastAsia" w:cstheme="minorHAnsi"/>
+          <w:color w:val="262626" w:themeColor="text1" w:themeTint="D9"/>
+          <w:sz w:val="32"/>
+          <w:szCs w:val="32"/>
+          <w:lang w:val="en-US" w:eastAsia="fr-FR"/>
+        </w:rPr>
+        <w:t>Masalsky</w:t>
+      </w:r>
+      <w:proofErr w:type="spellEnd"/>
     </w:p>
     <w:p>
       <w:pPr>
@@ -4869,6 +4965,8 @@
         </w:rPr>
         <w:t>Thibault Michel</w:t>
       </w:r>
+      <w:bookmarkStart w:id="0" w:name="_GoBack"/>
+      <w:bookmarkEnd w:id="0"/>
     </w:p>
     <w:p>
       <w:pPr>
@@ -4919,11 +5017,10 @@
           <w:szCs w:val="32"/>
           <w:lang w:val="en-US" w:eastAsia="fr-FR"/>
         </w:rPr>
-        <w:t>Geoffroy De-Felcourt</w:t>
-      </w:r>
-    </w:p>
-    <w:p>
-      <w:pPr>
+        <w:t>Geoffroy De-</w:t>
+      </w:r>
+      <w:proofErr w:type="spellStart"/>
+      <w:r>
         <w:rPr>
           <w:rFonts w:eastAsiaTheme="majorEastAsia" w:cstheme="minorHAnsi"/>
           <w:color w:val="262626" w:themeColor="text1" w:themeTint="D9"/>
@@ -4931,62 +5028,9 @@
           <w:szCs w:val="32"/>
           <w:lang w:val="en-US" w:eastAsia="fr-FR"/>
         </w:rPr>
-      </w:pPr>
-    </w:p>
-    <w:p>
-      <w:pPr>
-        <w:rPr>
-          <w:rFonts w:eastAsiaTheme="majorEastAsia" w:cstheme="minorHAnsi"/>
-          <w:color w:val="262626" w:themeColor="text1" w:themeTint="D9"/>
-          <w:sz w:val="32"/>
-          <w:szCs w:val="32"/>
-          <w:lang w:val="en-US" w:eastAsia="fr-FR"/>
-        </w:rPr>
-      </w:pPr>
-    </w:p>
-    <w:p>
-      <w:pPr>
-        <w:rPr>
-          <w:rFonts w:eastAsiaTheme="majorEastAsia" w:cstheme="minorHAnsi"/>
-          <w:color w:val="262626" w:themeColor="text1" w:themeTint="D9"/>
-          <w:sz w:val="32"/>
-          <w:szCs w:val="32"/>
-          <w:lang w:val="en-US" w:eastAsia="fr-FR"/>
-        </w:rPr>
-      </w:pPr>
-    </w:p>
-    <w:p>
-      <w:pPr>
-        <w:rPr>
-          <w:rFonts w:eastAsiaTheme="majorEastAsia" w:cstheme="minorHAnsi"/>
-          <w:color w:val="262626" w:themeColor="text1" w:themeTint="D9"/>
-          <w:sz w:val="32"/>
-          <w:szCs w:val="32"/>
-          <w:lang w:val="en-US" w:eastAsia="fr-FR"/>
-        </w:rPr>
-      </w:pPr>
-    </w:p>
-    <w:p>
-      <w:pPr>
-        <w:rPr>
-          <w:rFonts w:eastAsiaTheme="majorEastAsia" w:cstheme="minorHAnsi"/>
-          <w:color w:val="262626" w:themeColor="text1" w:themeTint="D9"/>
-          <w:sz w:val="32"/>
-          <w:szCs w:val="32"/>
-          <w:lang w:val="en-US" w:eastAsia="fr-FR"/>
-        </w:rPr>
-      </w:pPr>
-    </w:p>
-    <w:p>
-      <w:pPr>
-        <w:rPr>
-          <w:rFonts w:eastAsiaTheme="majorEastAsia" w:cstheme="minorHAnsi"/>
-          <w:color w:val="262626" w:themeColor="text1" w:themeTint="D9"/>
-          <w:sz w:val="32"/>
-          <w:szCs w:val="32"/>
-          <w:lang w:val="en-US" w:eastAsia="fr-FR"/>
-        </w:rPr>
-      </w:pPr>
+        <w:t>Felcourt</w:t>
+      </w:r>
+      <w:proofErr w:type="spellEnd"/>
     </w:p>
     <w:p>
       <w:pPr>
@@ -5068,6 +5112,7 @@
           <w:szCs w:val="36"/>
           <w:lang w:val="en-US" w:eastAsia="fr-FR"/>
         </w:rPr>
+        <w:lastRenderedPageBreak/>
         <w:t>Problematic</w:t>
       </w:r>
       <w:r>
@@ -5163,7 +5208,17 @@
           <w:szCs w:val="32"/>
           <w:lang w:val="en-US" w:eastAsia="fr-FR"/>
         </w:rPr>
-        <w:t>We have too some contraint :</w:t>
+        <w:t xml:space="preserve">We have too some </w:t>
+      </w:r>
+      <w:r>
+        <w:rPr>
+          <w:rFonts w:eastAsiaTheme="majorEastAsia" w:cstheme="minorHAnsi"/>
+          <w:color w:val="262626" w:themeColor="text1" w:themeTint="D9"/>
+          <w:sz w:val="32"/>
+          <w:szCs w:val="32"/>
+          <w:lang w:val="en-US" w:eastAsia="fr-FR"/>
+        </w:rPr>
+        <w:t>constraint:</w:t>
       </w:r>
     </w:p>
     <w:p>
@@ -5215,7 +5270,27 @@
           <w:szCs w:val="32"/>
           <w:lang w:val="en-US" w:eastAsia="fr-FR"/>
         </w:rPr>
-        <w:t>We can’t use an other graphic framework than Spring</w:t>
+        <w:t xml:space="preserve">We can’t use </w:t>
+      </w:r>
+      <w:r>
+        <w:rPr>
+          <w:rFonts w:eastAsiaTheme="majorEastAsia" w:cstheme="minorHAnsi"/>
+          <w:color w:val="262626" w:themeColor="text1" w:themeTint="D9"/>
+          <w:sz w:val="32"/>
+          <w:szCs w:val="32"/>
+          <w:lang w:val="en-US" w:eastAsia="fr-FR"/>
+        </w:rPr>
+        <w:t>another</w:t>
+      </w:r>
+      <w:r>
+        <w:rPr>
+          <w:rFonts w:eastAsiaTheme="majorEastAsia" w:cstheme="minorHAnsi"/>
+          <w:color w:val="262626" w:themeColor="text1" w:themeTint="D9"/>
+          <w:sz w:val="32"/>
+          <w:szCs w:val="32"/>
+          <w:lang w:val="en-US" w:eastAsia="fr-FR"/>
+        </w:rPr>
+        <w:t xml:space="preserve"> graphic framework than Spring</w:t>
       </w:r>
     </w:p>
     <w:p>
@@ -5333,7 +5408,7 @@
           <w:color w:val="262626" w:themeColor="text1" w:themeTint="D9"/>
           <w:sz w:val="24"/>
           <w:szCs w:val="24"/>
-          <w:lang w:val="en-US" w:eastAsia="fr-FR"/>
+          <w:lang w:eastAsia="fr-FR"/>
         </w:rPr>
         <w:drawing>
           <wp:inline distT="0" distB="0" distL="0" distR="0">
@@ -5352,127 +5427,30 @@
     </w:p>
     <w:p>
       <w:pPr>
-        <w:rPr>
-          <w:rFonts w:eastAsiaTheme="majorEastAsia" w:cstheme="minorHAnsi"/>
-          <w:color w:val="262626" w:themeColor="text1" w:themeTint="D9"/>
-          <w:sz w:val="32"/>
-          <w:szCs w:val="32"/>
-          <w:lang w:val="en-US" w:eastAsia="fr-FR"/>
-        </w:rPr>
-      </w:pPr>
-    </w:p>
-    <w:p>
-      <w:pPr>
-        <w:rPr>
-          <w:rFonts w:eastAsiaTheme="majorEastAsia" w:cstheme="minorHAnsi"/>
-          <w:color w:val="262626" w:themeColor="text1" w:themeTint="D9"/>
-          <w:sz w:val="32"/>
-          <w:szCs w:val="32"/>
-          <w:lang w:val="en-US" w:eastAsia="fr-FR"/>
-        </w:rPr>
-      </w:pPr>
-    </w:p>
-    <w:p>
-      <w:pPr>
-        <w:rPr>
-          <w:rFonts w:eastAsiaTheme="majorEastAsia" w:cstheme="minorHAnsi"/>
-          <w:color w:val="262626" w:themeColor="text1" w:themeTint="D9"/>
-          <w:sz w:val="32"/>
-          <w:szCs w:val="32"/>
-          <w:lang w:val="en-US" w:eastAsia="fr-FR"/>
-        </w:rPr>
-      </w:pPr>
-    </w:p>
-    <w:p>
-      <w:pPr>
-        <w:rPr>
-          <w:rFonts w:eastAsiaTheme="majorEastAsia" w:cstheme="minorHAnsi"/>
-          <w:color w:val="262626" w:themeColor="text1" w:themeTint="D9"/>
-          <w:sz w:val="32"/>
-          <w:szCs w:val="32"/>
-          <w:lang w:val="en-US" w:eastAsia="fr-FR"/>
-        </w:rPr>
-      </w:pPr>
-    </w:p>
-    <w:p>
-      <w:pPr>
-        <w:rPr>
-          <w:rFonts w:eastAsiaTheme="majorEastAsia" w:cstheme="minorHAnsi"/>
-          <w:color w:val="262626" w:themeColor="text1" w:themeTint="D9"/>
-          <w:sz w:val="32"/>
-          <w:szCs w:val="32"/>
-          <w:lang w:val="en-US" w:eastAsia="fr-FR"/>
-        </w:rPr>
-      </w:pPr>
-    </w:p>
-    <w:p>
-      <w:pPr>
-        <w:rPr>
-          <w:rFonts w:eastAsiaTheme="majorEastAsia" w:cstheme="minorHAnsi"/>
-          <w:color w:val="262626" w:themeColor="text1" w:themeTint="D9"/>
-          <w:sz w:val="32"/>
-          <w:szCs w:val="32"/>
-          <w:lang w:val="en-US" w:eastAsia="fr-FR"/>
-        </w:rPr>
-      </w:pPr>
-    </w:p>
-    <w:p>
-      <w:pPr>
-        <w:rPr>
-          <w:rFonts w:eastAsiaTheme="majorEastAsia" w:cstheme="minorHAnsi"/>
-          <w:color w:val="262626" w:themeColor="text1" w:themeTint="D9"/>
-          <w:sz w:val="32"/>
-          <w:szCs w:val="32"/>
-          <w:lang w:val="en-US" w:eastAsia="fr-FR"/>
-        </w:rPr>
-      </w:pPr>
-    </w:p>
-    <w:p>
-      <w:pPr>
-        <w:rPr>
-          <w:rFonts w:eastAsiaTheme="majorEastAsia" w:cstheme="minorHAnsi"/>
-          <w:color w:val="262626" w:themeColor="text1" w:themeTint="D9"/>
-          <w:sz w:val="32"/>
-          <w:szCs w:val="32"/>
-          <w:lang w:val="en-US" w:eastAsia="fr-FR"/>
-        </w:rPr>
-      </w:pPr>
-    </w:p>
-    <w:p>
-      <w:pPr>
-        <w:rPr>
-          <w:rFonts w:eastAsiaTheme="majorEastAsia" w:cstheme="minorHAnsi"/>
-          <w:color w:val="262626" w:themeColor="text1" w:themeTint="D9"/>
-          <w:sz w:val="32"/>
-          <w:szCs w:val="32"/>
-          <w:lang w:val="en-US" w:eastAsia="fr-FR"/>
-        </w:rPr>
-      </w:pPr>
-    </w:p>
-    <w:p>
-      <w:pPr>
         <w:pStyle w:val="Titre1"/>
-        <w:rPr>
-          <w:lang w:val="en-US"/>
-        </w:rPr>
-      </w:pPr>
-      <w:r>
-        <w:rPr>
-          <w:lang w:val="en-US" w:eastAsia="fr-FR"/>
-        </w:rPr>
-        <w:t>P</w:t>
-      </w:r>
-      <w:r>
-        <w:rPr>
-          <w:lang w:val="en-US" w:eastAsia="fr-FR"/>
-        </w:rPr>
-        <w:t>revisio</w:t>
-      </w:r>
-      <w:r>
-        <w:rPr>
-          <w:lang w:val="en-US" w:eastAsia="fr-FR"/>
-        </w:rPr>
-        <w:t>nal and real planning</w:t>
+        <w:numPr>
+          <w:ilvl w:val="0"/>
+          <w:numId w:val="9"/>
+        </w:numPr>
+        <w:rPr>
+          <w:rFonts w:asciiTheme="minorHAnsi" w:hAnsiTheme="minorHAnsi" w:cstheme="minorHAnsi"/>
+          <w:b/>
+          <w:color w:val="FF0000"/>
+          <w:sz w:val="36"/>
+          <w:szCs w:val="36"/>
+          <w:lang w:val="en-US" w:eastAsia="fr-FR"/>
+        </w:rPr>
+      </w:pPr>
+      <w:r>
+        <w:rPr>
+          <w:rFonts w:asciiTheme="minorHAnsi" w:hAnsiTheme="minorHAnsi" w:cstheme="minorHAnsi"/>
+          <w:b/>
+          <w:color w:val="FF0000"/>
+          <w:sz w:val="36"/>
+          <w:szCs w:val="36"/>
+          <w:lang w:val="en-US" w:eastAsia="fr-FR"/>
+        </w:rPr>
+        <w:t>Provisional and real planner</w:t>
       </w:r>
     </w:p>
     <w:p>
@@ -5504,7 +5482,7 @@
           <w:color w:val="262626" w:themeColor="text1" w:themeTint="D9"/>
           <w:lang w:val="en-US" w:eastAsia="fr-FR"/>
         </w:rPr>
-        <w:t>Pre</w:t>
+        <w:t>Provisiona</w:t>
       </w:r>
       <w:r>
         <w:rPr>
@@ -5512,7 +5490,7 @@
           <w:color w:val="262626" w:themeColor="text1" w:themeTint="D9"/>
           <w:lang w:val="en-US" w:eastAsia="fr-FR"/>
         </w:rPr>
-        <w:t>visionnel :</w:t>
+        <w:t>l:</w:t>
       </w:r>
     </w:p>
     <w:p>
@@ -5533,7 +5511,6 @@
           <w:szCs w:val="32"/>
           <w:lang w:val="en-US" w:eastAsia="fr-FR"/>
         </w:rPr>
-        <w:lastRenderedPageBreak/>
         <w:pict>
           <v:shapetype id="_x0000_t75" coordsize="21600,21600" o:spt="75" o:preferrelative="t" path="m@4@5l@4@11@9@11@9@5xe" filled="f" stroked="f">
             <v:stroke joinstyle="miter"/>
@@ -5593,15 +5570,7 @@
           <w:color w:val="262626" w:themeColor="text1" w:themeTint="D9"/>
           <w:lang w:val="en-US" w:eastAsia="fr-FR"/>
         </w:rPr>
-        <w:t>Rea</w:t>
-      </w:r>
-      <w:r>
-        <w:rPr>
-          <w:rFonts w:eastAsiaTheme="majorEastAsia" w:cstheme="minorHAnsi"/>
-          <w:color w:val="262626" w:themeColor="text1" w:themeTint="D9"/>
-          <w:lang w:val="en-US" w:eastAsia="fr-FR"/>
-        </w:rPr>
-        <w:t>l :</w:t>
+        <w:t>Real:</w:t>
       </w:r>
     </w:p>
     <w:p>
@@ -5694,7 +5663,19 @@
         <w:rPr>
           <w:lang w:val="en-US" w:eastAsia="fr-FR"/>
         </w:rPr>
-        <w:t xml:space="preserve">June’s 14th : </w:t>
+        <w:t>June’s 14</w:t>
+      </w:r>
+      <w:r>
+        <w:rPr>
+          <w:lang w:val="en-US" w:eastAsia="fr-FR"/>
+        </w:rPr>
+        <w:t>th:</w:t>
+      </w:r>
+      <w:r>
+        <w:rPr>
+          <w:lang w:val="en-US" w:eastAsia="fr-FR"/>
+        </w:rPr>
+        <w:t xml:space="preserve"> </w:t>
       </w:r>
     </w:p>
     <w:p>
@@ -5784,7 +5765,19 @@
         <w:rPr>
           <w:lang w:val="en-US"/>
         </w:rPr>
-        <w:t xml:space="preserve">Creation of composant diagram </w:t>
+        <w:t xml:space="preserve">Creation of </w:t>
+      </w:r>
+      <w:r>
+        <w:rPr>
+          <w:lang w:val="en-US"/>
+        </w:rPr>
+        <w:t>component</w:t>
+      </w:r>
+      <w:r>
+        <w:rPr>
+          <w:lang w:val="en-US"/>
+        </w:rPr>
+        <w:t xml:space="preserve"> diagram </w:t>
       </w:r>
     </w:p>
     <w:p>
@@ -5815,7 +5808,13 @@
         <w:rPr>
           <w:lang w:val="en-US"/>
         </w:rPr>
-        <w:t>Thursday June’s 15th :</w:t>
+        <w:t>Thursday June’s 15</w:t>
+      </w:r>
+      <w:r>
+        <w:rPr>
+          <w:lang w:val="en-US"/>
+        </w:rPr>
+        <w:t>th:</w:t>
       </w:r>
     </w:p>
     <w:p>
@@ -5833,11 +5832,8 @@
         <w:rPr>
           <w:lang w:val="en-US"/>
         </w:rPr>
-        <w:lastRenderedPageBreak/>
         <w:t xml:space="preserve">Final revision for CCTL </w:t>
       </w:r>
-      <w:bookmarkStart w:id="0" w:name="_GoBack"/>
-      <w:bookmarkEnd w:id="0"/>
     </w:p>
     <w:p>
       <w:pPr>
@@ -5854,7 +5850,31 @@
         <w:rPr>
           <w:lang w:val="en-US"/>
         </w:rPr>
-        <w:t>Fix incoherance of composant diagram</w:t>
+        <w:t xml:space="preserve">Fix </w:t>
+      </w:r>
+      <w:r>
+        <w:rPr>
+          <w:lang w:val="en-US"/>
+        </w:rPr>
+        <w:t>incoherence</w:t>
+      </w:r>
+      <w:r>
+        <w:rPr>
+          <w:lang w:val="en-US"/>
+        </w:rPr>
+        <w:t xml:space="preserve"> of </w:t>
+      </w:r>
+      <w:r>
+        <w:rPr>
+          <w:lang w:val="en-US"/>
+        </w:rPr>
+        <w:t>component</w:t>
+      </w:r>
+      <w:r>
+        <w:rPr>
+          <w:lang w:val="en-US"/>
+        </w:rPr>
+        <w:t xml:space="preserve"> diagram</w:t>
       </w:r>
     </w:p>
     <w:p>
@@ -5872,7 +5892,19 @@
         <w:rPr>
           <w:lang w:val="en-US"/>
         </w:rPr>
-        <w:t>Fix incoherance of class diagram</w:t>
+        <w:t xml:space="preserve">Fix </w:t>
+      </w:r>
+      <w:r>
+        <w:rPr>
+          <w:lang w:val="en-US"/>
+        </w:rPr>
+        <w:t>incoherence</w:t>
+      </w:r>
+      <w:r>
+        <w:rPr>
+          <w:lang w:val="en-US"/>
+        </w:rPr>
+        <w:t xml:space="preserve"> of class diagram</w:t>
       </w:r>
     </w:p>
     <w:p>
@@ -5890,7 +5922,19 @@
         <w:rPr>
           <w:lang w:val="en-US"/>
         </w:rPr>
-        <w:t>Fix incoherance of the Git Network</w:t>
+        <w:t xml:space="preserve">Fix </w:t>
+      </w:r>
+      <w:r>
+        <w:rPr>
+          <w:lang w:val="en-US"/>
+        </w:rPr>
+        <w:t>incoherence</w:t>
+      </w:r>
+      <w:r>
+        <w:rPr>
+          <w:lang w:val="en-US"/>
+        </w:rPr>
+        <w:t xml:space="preserve"> of the Git Network</w:t>
       </w:r>
     </w:p>
     <w:p>
@@ -5926,7 +5970,19 @@
         <w:rPr>
           <w:lang w:val="en-US"/>
         </w:rPr>
-        <w:t>Creation sequencies diagram</w:t>
+        <w:t xml:space="preserve">Creation </w:t>
+      </w:r>
+      <w:r>
+        <w:rPr>
+          <w:lang w:val="en-US"/>
+        </w:rPr>
+        <w:t>sequences</w:t>
+      </w:r>
+      <w:r>
+        <w:rPr>
+          <w:lang w:val="en-US"/>
+        </w:rPr>
+        <w:t xml:space="preserve"> diagram</w:t>
       </w:r>
     </w:p>
     <w:p>
@@ -5944,7 +6000,19 @@
         <w:rPr>
           <w:lang w:val="en-US"/>
         </w:rPr>
-        <w:t>Definition of secondaries methods</w:t>
+        <w:t xml:space="preserve">Definition of </w:t>
+      </w:r>
+      <w:r>
+        <w:rPr>
+          <w:lang w:val="en-US"/>
+        </w:rPr>
+        <w:t>secondary</w:t>
+      </w:r>
+      <w:r>
+        <w:rPr>
+          <w:lang w:val="en-US"/>
+        </w:rPr>
+        <w:t xml:space="preserve"> methods</w:t>
       </w:r>
     </w:p>
     <w:p>
@@ -5957,7 +6025,13 @@
         <w:rPr>
           <w:lang w:val="en-US"/>
         </w:rPr>
-        <w:t>Friday June’s 16th :</w:t>
+        <w:t>Friday June’s 16</w:t>
+      </w:r>
+      <w:r>
+        <w:rPr>
+          <w:lang w:val="en-US"/>
+        </w:rPr>
+        <w:t>th:</w:t>
       </w:r>
     </w:p>
     <w:p>
@@ -5975,7 +6049,19 @@
         <w:rPr>
           <w:lang w:val="en-US"/>
         </w:rPr>
-        <w:t>Finishing of composant diagram</w:t>
+        <w:t xml:space="preserve">Finishing of </w:t>
+      </w:r>
+      <w:r>
+        <w:rPr>
+          <w:lang w:val="en-US"/>
+        </w:rPr>
+        <w:t>component</w:t>
+      </w:r>
+      <w:r>
+        <w:rPr>
+          <w:lang w:val="en-US"/>
+        </w:rPr>
+        <w:t xml:space="preserve"> diagram</w:t>
       </w:r>
     </w:p>
     <w:p>
@@ -6011,7 +6097,19 @@
         <w:rPr>
           <w:lang w:val="en-US"/>
         </w:rPr>
-        <w:t>Finishing of sesquencies diagram</w:t>
+        <w:t xml:space="preserve">Finishing of </w:t>
+      </w:r>
+      <w:r>
+        <w:rPr>
+          <w:lang w:val="en-US"/>
+        </w:rPr>
+        <w:t>sequences</w:t>
+      </w:r>
+      <w:r>
+        <w:rPr>
+          <w:lang w:val="en-US"/>
+        </w:rPr>
+        <w:t xml:space="preserve"> diagram</w:t>
       </w:r>
     </w:p>
     <w:p>
@@ -6029,7 +6127,19 @@
         <w:rPr>
           <w:lang w:val="en-US"/>
         </w:rPr>
-        <w:t>Fix incoherance of UML diagram</w:t>
+        <w:t xml:space="preserve">Fix </w:t>
+      </w:r>
+      <w:r>
+        <w:rPr>
+          <w:lang w:val="en-US"/>
+        </w:rPr>
+        <w:t>incoherence</w:t>
+      </w:r>
+      <w:r>
+        <w:rPr>
+          <w:lang w:val="en-US"/>
+        </w:rPr>
+        <w:t xml:space="preserve"> of UML diagram</w:t>
       </w:r>
     </w:p>
     <w:p>
@@ -6056,6 +6166,66 @@
           <w:lang w:val="en-US"/>
         </w:rPr>
       </w:pPr>
+      <w:r>
+        <w:rPr>
+          <w:lang w:val="en-US"/>
+        </w:rPr>
+        <w:t>Starting write project report</w:t>
+      </w:r>
+    </w:p>
+    <w:p>
+      <w:pPr>
+        <w:pStyle w:val="Paragraphedeliste"/>
+        <w:numPr>
+          <w:ilvl w:val="0"/>
+          <w:numId w:val="22"/>
+        </w:numPr>
+        <w:rPr>
+          <w:lang w:val="en-US"/>
+        </w:rPr>
+      </w:pPr>
+      <w:r>
+        <w:rPr>
+          <w:lang w:val="en-US"/>
+        </w:rPr>
+        <w:t>Application of UML’s dependencies in the program</w:t>
+      </w:r>
+    </w:p>
+    <w:p>
+      <w:pPr>
+        <w:pStyle w:val="Paragraphedeliste"/>
+        <w:numPr>
+          <w:ilvl w:val="0"/>
+          <w:numId w:val="22"/>
+        </w:numPr>
+        <w:rPr>
+          <w:lang w:val="en-US"/>
+        </w:rPr>
+      </w:pPr>
+      <w:r>
+        <w:rPr>
+          <w:lang w:val="en-US"/>
+        </w:rPr>
+        <w:t>Creation of the Database and stored procedure</w:t>
+      </w:r>
+    </w:p>
+    <w:p>
+      <w:pPr>
+        <w:pStyle w:val="Paragraphedeliste"/>
+        <w:numPr>
+          <w:ilvl w:val="0"/>
+          <w:numId w:val="22"/>
+        </w:numPr>
+        <w:rPr>
+          <w:lang w:val="en-US"/>
+        </w:rPr>
+      </w:pPr>
+      <w:r>
+        <w:rPr>
+          <w:lang w:val="en-US"/>
+        </w:rPr>
+        <w:t>Decrypting the test program</w:t>
+      </w:r>
     </w:p>
     <w:p>
       <w:pPr>
@@ -6126,20 +6296,6 @@
     </w:p>
     <w:p>
       <w:pPr>
-        <w:rPr>
-          <w:lang w:val="en-US" w:eastAsia="fr-FR"/>
-        </w:rPr>
-      </w:pPr>
-    </w:p>
-    <w:p>
-      <w:pPr>
-        <w:rPr>
-          <w:lang w:val="en-US" w:eastAsia="fr-FR"/>
-        </w:rPr>
-      </w:pPr>
-    </w:p>
-    <w:p>
-      <w:pPr>
         <w:pStyle w:val="Titre2"/>
         <w:numPr>
           <w:ilvl w:val="0"/>
@@ -6159,7 +6315,16 @@
           <w:szCs w:val="32"/>
           <w:lang w:val="en-US" w:eastAsia="fr-FR"/>
         </w:rPr>
-        <w:t>Composant Diagram</w:t>
+        <w:t>Compone</w:t>
+      </w:r>
+      <w:r>
+        <w:rPr>
+          <w:color w:val="002060"/>
+          <w:sz w:val="32"/>
+          <w:szCs w:val="32"/>
+          <w:lang w:val="en-US" w:eastAsia="fr-FR"/>
+        </w:rPr>
+        <w:t>nt Diagram</w:t>
       </w:r>
     </w:p>
     <w:p>
@@ -6183,7 +6348,16 @@
           <w:szCs w:val="32"/>
           <w:lang w:val="en-US" w:eastAsia="fr-FR"/>
         </w:rPr>
-        <w:t>Sequencies Diagram</w:t>
+        <w:t>Sequences</w:t>
+      </w:r>
+      <w:r>
+        <w:rPr>
+          <w:color w:val="002060"/>
+          <w:sz w:val="32"/>
+          <w:szCs w:val="32"/>
+          <w:lang w:val="en-US" w:eastAsia="fr-FR"/>
+        </w:rPr>
+        <w:t xml:space="preserve"> Diagram</w:t>
       </w:r>
     </w:p>
     <w:p>
@@ -6242,7 +6416,7 @@
           <w:szCs w:val="36"/>
           <w:lang w:val="en-US" w:eastAsia="fr-FR"/>
         </w:rPr>
-        <w:t>JavaDoc</w:t>
+        <w:t>Javadoc</w:t>
       </w:r>
     </w:p>
     <w:p>
@@ -6298,7 +6472,18 @@
           <w:szCs w:val="36"/>
           <w:lang w:val="en-US" w:eastAsia="fr-FR"/>
         </w:rPr>
-        <w:t>SureFire report</w:t>
+        <w:t>Surefire</w:t>
+      </w:r>
+      <w:r>
+        <w:rPr>
+          <w:rFonts w:asciiTheme="minorHAnsi" w:hAnsiTheme="minorHAnsi" w:cstheme="minorHAnsi"/>
+          <w:b/>
+          <w:color w:val="FF0000"/>
+          <w:sz w:val="36"/>
+          <w:szCs w:val="36"/>
+          <w:lang w:val="en-US" w:eastAsia="fr-FR"/>
+        </w:rPr>
+        <w:t xml:space="preserve"> report</w:t>
       </w:r>
     </w:p>
     <w:p>
@@ -6354,50 +6539,8 @@
           <w:szCs w:val="36"/>
           <w:lang w:val="en-US" w:eastAsia="fr-FR"/>
         </w:rPr>
-        <w:t>DataBase</w:t>
-      </w:r>
-    </w:p>
-    <w:p>
-      <w:pPr>
-        <w:rPr>
-          <w:lang w:val="en-US" w:eastAsia="fr-FR"/>
-        </w:rPr>
-      </w:pPr>
-    </w:p>
-    <w:p>
-      <w:pPr>
-        <w:rPr>
-          <w:lang w:val="en-US" w:eastAsia="fr-FR"/>
-        </w:rPr>
-      </w:pPr>
-    </w:p>
-    <w:p>
-      <w:pPr>
-        <w:rPr>
-          <w:lang w:val="en-US" w:eastAsia="fr-FR"/>
-        </w:rPr>
-      </w:pPr>
-    </w:p>
-    <w:p>
-      <w:pPr>
-        <w:rPr>
-          <w:lang w:val="en-US" w:eastAsia="fr-FR"/>
-        </w:rPr>
-      </w:pPr>
-    </w:p>
-    <w:p>
-      <w:pPr>
-        <w:rPr>
-          <w:lang w:val="en-US" w:eastAsia="fr-FR"/>
-        </w:rPr>
-      </w:pPr>
-    </w:p>
-    <w:p>
-      <w:pPr>
-        <w:rPr>
-          <w:lang w:val="en-US" w:eastAsia="fr-FR"/>
-        </w:rPr>
-      </w:pPr>
+        <w:t>Database</w:t>
+      </w:r>
     </w:p>
     <w:p>
       <w:pPr>
@@ -6424,8 +6567,21 @@
           <w:szCs w:val="36"/>
           <w:lang w:val="en-US" w:eastAsia="fr-FR"/>
         </w:rPr>
-        <w:t>Global Bilan</w:t>
-      </w:r>
+        <w:t xml:space="preserve">Global </w:t>
+      </w:r>
+      <w:proofErr w:type="spellStart"/>
+      <w:r>
+        <w:rPr>
+          <w:rFonts w:asciiTheme="minorHAnsi" w:hAnsiTheme="minorHAnsi" w:cstheme="minorHAnsi"/>
+          <w:b/>
+          <w:color w:val="FF0000"/>
+          <w:sz w:val="36"/>
+          <w:szCs w:val="36"/>
+          <w:lang w:val="en-US" w:eastAsia="fr-FR"/>
+        </w:rPr>
+        <w:t>Bilan</w:t>
+      </w:r>
+      <w:proofErr w:type="spellEnd"/>
     </w:p>
     <w:p>
       <w:pPr>
@@ -6452,8 +6608,32 @@
           <w:szCs w:val="36"/>
           <w:lang w:val="en-US" w:eastAsia="fr-FR"/>
         </w:rPr>
-        <w:t>Personnal Bilan</w:t>
-      </w:r>
+        <w:t>Personal</w:t>
+      </w:r>
+      <w:r>
+        <w:rPr>
+          <w:rFonts w:asciiTheme="minorHAnsi" w:hAnsiTheme="minorHAnsi" w:cstheme="minorHAnsi"/>
+          <w:b/>
+          <w:color w:val="FF0000"/>
+          <w:sz w:val="36"/>
+          <w:szCs w:val="36"/>
+          <w:lang w:val="en-US" w:eastAsia="fr-FR"/>
+        </w:rPr>
+        <w:t xml:space="preserve"> </w:t>
+      </w:r>
+      <w:proofErr w:type="spellStart"/>
+      <w:r>
+        <w:rPr>
+          <w:rFonts w:asciiTheme="minorHAnsi" w:hAnsiTheme="minorHAnsi" w:cstheme="minorHAnsi"/>
+          <w:b/>
+          <w:color w:val="FF0000"/>
+          <w:sz w:val="36"/>
+          <w:szCs w:val="36"/>
+          <w:lang w:val="en-US" w:eastAsia="fr-FR"/>
+        </w:rPr>
+        <w:t>Bilan</w:t>
+      </w:r>
+      <w:proofErr w:type="spellEnd"/>
     </w:p>
     <w:p>
       <w:pPr>
@@ -6470,8 +6650,16 @@
         <w:rPr>
           <w:lang w:val="en-US" w:eastAsia="fr-FR"/>
         </w:rPr>
-        <w:t>Antoine Masalsky</w:t>
-      </w:r>
+        <w:t xml:space="preserve">Antoine </w:t>
+      </w:r>
+      <w:proofErr w:type="spellStart"/>
+      <w:r>
+        <w:rPr>
+          <w:lang w:val="en-US" w:eastAsia="fr-FR"/>
+        </w:rPr>
+        <w:t>Masalsky</w:t>
+      </w:r>
+      <w:proofErr w:type="spellEnd"/>
     </w:p>
     <w:p>
       <w:pPr>
@@ -6524,8 +6712,16 @@
         <w:rPr>
           <w:lang w:val="en-US" w:eastAsia="fr-FR"/>
         </w:rPr>
-        <w:t>Geoffroy De-Felcourt</w:t>
-      </w:r>
+        <w:t>Geoffroy De-</w:t>
+      </w:r>
+      <w:proofErr w:type="spellStart"/>
+      <w:r>
+        <w:rPr>
+          <w:lang w:val="en-US" w:eastAsia="fr-FR"/>
+        </w:rPr>
+        <w:t>Felcourt</w:t>
+      </w:r>
+      <w:proofErr w:type="spellEnd"/>
     </w:p>
     <w:p>
       <w:pPr>
@@ -6681,7 +6877,7 @@
 </file>
 
 <file path=word/endnotes.xml><?xml version="1.0" encoding="utf-8"?>
-<w:endnotes xmlns:wpc="http://schemas.microsoft.com/office/word/2010/wordprocessingCanvas" xmlns:cx="http://schemas.microsoft.com/office/drawing/2014/chartex" xmlns:cx1="http://schemas.microsoft.com/office/drawing/2015/9/8/chartex" xmlns:cx2="http://schemas.microsoft.com/office/drawing/2015/10/21/chartex" xmlns:cx3="http://schemas.microsoft.com/office/drawing/2016/5/9/chartex" xmlns:cx4="http://schemas.microsoft.com/office/drawing/2016/5/10/chartex" xmlns:cx5="http://schemas.microsoft.com/office/drawing/2016/5/11/chartex" xmlns:cx6="http://schemas.microsoft.com/office/drawing/2016/5/12/chartex" xmlns:cx7="http://schemas.microsoft.com/office/drawing/2016/5/13/chartex" xmlns:cx8="http://schemas.microsoft.com/office/drawing/2016/5/14/chartex" xmlns:mc="http://schemas.openxmlformats.org/markup-compatibility/2006" xmlns:aink="http://schemas.microsoft.com/office/drawing/2016/ink" xmlns:o="urn:schemas-microsoft-com:office:office" xmlns:r="http://schemas.openxmlformats.org/officeDocument/2006/relationships" xmlns:m="http://schemas.openxmlformats.org/officeDocument/2006/math" xmlns:v="urn:schemas-microsoft-com:vml" xmlns:wp14="http://schemas.microsoft.com/office/word/2010/wordprocessingDrawing" xmlns:wp="http://schemas.openxmlformats.org/drawingml/2006/wordprocessingDrawing" xmlns:w10="urn:schemas-microsoft-com:office:word" xmlns:w="http://schemas.openxmlformats.org/wordprocessingml/2006/main" xmlns:w14="http://schemas.microsoft.com/office/word/2010/wordml" xmlns:w15="http://schemas.microsoft.com/office/word/2012/wordml" xmlns:w16se="http://schemas.microsoft.com/office/word/2015/wordml/symex" xmlns:wpg="http://schemas.microsoft.com/office/word/2010/wordprocessingGroup" xmlns:wpi="http://schemas.microsoft.com/office/word/2010/wordprocessingInk" xmlns:wne="http://schemas.microsoft.com/office/word/2006/wordml" xmlns:wps="http://schemas.microsoft.com/office/word/2010/wordprocessingShape" mc:Ignorable="w14 w15 w16se wp14">
+<w:endnotes xmlns:wpc="http://schemas.microsoft.com/office/word/2010/wordprocessingCanvas" xmlns:cx="http://schemas.microsoft.com/office/drawing/2014/chartex" xmlns:cx1="http://schemas.microsoft.com/office/drawing/2015/9/8/chartex" xmlns:cx2="http://schemas.microsoft.com/office/drawing/2015/10/21/chartex" xmlns:cx3="http://schemas.microsoft.com/office/drawing/2016/5/9/chartex" xmlns:cx4="http://schemas.microsoft.com/office/drawing/2016/5/10/chartex" xmlns:cx5="http://schemas.microsoft.com/office/drawing/2016/5/11/chartex" xmlns:cx6="http://schemas.microsoft.com/office/drawing/2016/5/12/chartex" xmlns:cx7="http://schemas.microsoft.com/office/drawing/2016/5/13/chartex" xmlns:cx8="http://schemas.microsoft.com/office/drawing/2016/5/14/chartex" xmlns:mc="http://schemas.openxmlformats.org/markup-compatibility/2006" xmlns:aink="http://schemas.microsoft.com/office/drawing/2016/ink" xmlns:am3d="http://schemas.microsoft.com/office/drawing/2017/model3d" xmlns:o="urn:schemas-microsoft-com:office:office" xmlns:r="http://schemas.openxmlformats.org/officeDocument/2006/relationships" xmlns:m="http://schemas.openxmlformats.org/officeDocument/2006/math" xmlns:v="urn:schemas-microsoft-com:vml" xmlns:wp14="http://schemas.microsoft.com/office/word/2010/wordprocessingDrawing" xmlns:wp="http://schemas.openxmlformats.org/drawingml/2006/wordprocessingDrawing" xmlns:w10="urn:schemas-microsoft-com:office:word" xmlns:w="http://schemas.openxmlformats.org/wordprocessingml/2006/main" xmlns:w14="http://schemas.microsoft.com/office/word/2010/wordml" xmlns:w15="http://schemas.microsoft.com/office/word/2012/wordml" xmlns:w16cid="http://schemas.microsoft.com/office/word/2016/wordml/cid" xmlns:w16se="http://schemas.microsoft.com/office/word/2015/wordml/symex" xmlns:wpg="http://schemas.microsoft.com/office/word/2010/wordprocessingGroup" xmlns:wpi="http://schemas.microsoft.com/office/word/2010/wordprocessingInk" xmlns:wne="http://schemas.microsoft.com/office/word/2006/wordml" xmlns:wps="http://schemas.microsoft.com/office/word/2010/wordprocessingShape" mc:Ignorable="w14 w15 w16se w16cid wp14">
   <w:endnote w:type="separator" w:id="-1">
     <w:p>
       <w:pPr>
@@ -6706,7 +6902,7 @@
 </file>
 
 <file path=word/footer1.xml><?xml version="1.0" encoding="utf-8"?>
-<w:ftr xmlns:wpc="http://schemas.microsoft.com/office/word/2010/wordprocessingCanvas" xmlns:cx="http://schemas.microsoft.com/office/drawing/2014/chartex" xmlns:cx1="http://schemas.microsoft.com/office/drawing/2015/9/8/chartex" xmlns:cx2="http://schemas.microsoft.com/office/drawing/2015/10/21/chartex" xmlns:cx3="http://schemas.microsoft.com/office/drawing/2016/5/9/chartex" xmlns:cx4="http://schemas.microsoft.com/office/drawing/2016/5/10/chartex" xmlns:cx5="http://schemas.microsoft.com/office/drawing/2016/5/11/chartex" xmlns:cx6="http://schemas.microsoft.com/office/drawing/2016/5/12/chartex" xmlns:cx7="http://schemas.microsoft.com/office/drawing/2016/5/13/chartex" xmlns:cx8="http://schemas.microsoft.com/office/drawing/2016/5/14/chartex" xmlns:mc="http://schemas.openxmlformats.org/markup-compatibility/2006" xmlns:aink="http://schemas.microsoft.com/office/drawing/2016/ink" xmlns:o="urn:schemas-microsoft-com:office:office" xmlns:r="http://schemas.openxmlformats.org/officeDocument/2006/relationships" xmlns:m="http://schemas.openxmlformats.org/officeDocument/2006/math" xmlns:v="urn:schemas-microsoft-com:vml" xmlns:wp14="http://schemas.microsoft.com/office/word/2010/wordprocessingDrawing" xmlns:wp="http://schemas.openxmlformats.org/drawingml/2006/wordprocessingDrawing" xmlns:w10="urn:schemas-microsoft-com:office:word" xmlns:w="http://schemas.openxmlformats.org/wordprocessingml/2006/main" xmlns:w14="http://schemas.microsoft.com/office/word/2010/wordml" xmlns:w15="http://schemas.microsoft.com/office/word/2012/wordml" xmlns:w16se="http://schemas.microsoft.com/office/word/2015/wordml/symex" xmlns:wpg="http://schemas.microsoft.com/office/word/2010/wordprocessingGroup" xmlns:wpi="http://schemas.microsoft.com/office/word/2010/wordprocessingInk" xmlns:wne="http://schemas.microsoft.com/office/word/2006/wordml" xmlns:wps="http://schemas.microsoft.com/office/word/2010/wordprocessingShape" mc:Ignorable="w14 w15 w16se wp14">
+<w:ftr xmlns:wpc="http://schemas.microsoft.com/office/word/2010/wordprocessingCanvas" xmlns:cx="http://schemas.microsoft.com/office/drawing/2014/chartex" xmlns:cx1="http://schemas.microsoft.com/office/drawing/2015/9/8/chartex" xmlns:cx2="http://schemas.microsoft.com/office/drawing/2015/10/21/chartex" xmlns:cx3="http://schemas.microsoft.com/office/drawing/2016/5/9/chartex" xmlns:cx4="http://schemas.microsoft.com/office/drawing/2016/5/10/chartex" xmlns:cx5="http://schemas.microsoft.com/office/drawing/2016/5/11/chartex" xmlns:cx6="http://schemas.microsoft.com/office/drawing/2016/5/12/chartex" xmlns:cx7="http://schemas.microsoft.com/office/drawing/2016/5/13/chartex" xmlns:cx8="http://schemas.microsoft.com/office/drawing/2016/5/14/chartex" xmlns:mc="http://schemas.openxmlformats.org/markup-compatibility/2006" xmlns:aink="http://schemas.microsoft.com/office/drawing/2016/ink" xmlns:am3d="http://schemas.microsoft.com/office/drawing/2017/model3d" xmlns:o="urn:schemas-microsoft-com:office:office" xmlns:r="http://schemas.openxmlformats.org/officeDocument/2006/relationships" xmlns:m="http://schemas.openxmlformats.org/officeDocument/2006/math" xmlns:v="urn:schemas-microsoft-com:vml" xmlns:wp14="http://schemas.microsoft.com/office/word/2010/wordprocessingDrawing" xmlns:wp="http://schemas.openxmlformats.org/drawingml/2006/wordprocessingDrawing" xmlns:w10="urn:schemas-microsoft-com:office:word" xmlns:w="http://schemas.openxmlformats.org/wordprocessingml/2006/main" xmlns:w14="http://schemas.microsoft.com/office/word/2010/wordml" xmlns:w15="http://schemas.microsoft.com/office/word/2012/wordml" xmlns:w16cid="http://schemas.microsoft.com/office/word/2016/wordml/cid" xmlns:w16se="http://schemas.microsoft.com/office/word/2015/wordml/symex" xmlns:wpg="http://schemas.microsoft.com/office/word/2010/wordprocessingGroup" xmlns:wpi="http://schemas.microsoft.com/office/word/2010/wordprocessingInk" xmlns:wne="http://schemas.microsoft.com/office/word/2006/wordml" xmlns:wps="http://schemas.microsoft.com/office/word/2010/wordprocessingShape" mc:Ignorable="w14 w15 w16se w16cid wp14">
   <w:sdt>
     <w:sdtPr>
       <w:id w:val="-548989191"/>
@@ -6766,7 +6962,7 @@
                 <w:bCs/>
                 <w:noProof/>
               </w:rPr>
-              <w:t>5</w:t>
+              <w:t>2</w:t>
             </w:r>
             <w:r>
               <w:rPr>
@@ -6811,7 +7007,7 @@
                 <w:bCs/>
                 <w:noProof/>
               </w:rPr>
-              <w:t>6</w:t>
+              <w:t>2</w:t>
             </w:r>
             <w:r>
               <w:rPr>
@@ -6836,7 +7032,7 @@
 </file>
 
 <file path=word/footnotes.xml><?xml version="1.0" encoding="utf-8"?>
-<w:footnotes xmlns:wpc="http://schemas.microsoft.com/office/word/2010/wordprocessingCanvas" xmlns:cx="http://schemas.microsoft.com/office/drawing/2014/chartex" xmlns:cx1="http://schemas.microsoft.com/office/drawing/2015/9/8/chartex" xmlns:cx2="http://schemas.microsoft.com/office/drawing/2015/10/21/chartex" xmlns:cx3="http://schemas.microsoft.com/office/drawing/2016/5/9/chartex" xmlns:cx4="http://schemas.microsoft.com/office/drawing/2016/5/10/chartex" xmlns:cx5="http://schemas.microsoft.com/office/drawing/2016/5/11/chartex" xmlns:cx6="http://schemas.microsoft.com/office/drawing/2016/5/12/chartex" xmlns:cx7="http://schemas.microsoft.com/office/drawing/2016/5/13/chartex" xmlns:cx8="http://schemas.microsoft.com/office/drawing/2016/5/14/chartex" xmlns:mc="http://schemas.openxmlformats.org/markup-compatibility/2006" xmlns:aink="http://schemas.microsoft.com/office/drawing/2016/ink" xmlns:o="urn:schemas-microsoft-com:office:office" xmlns:r="http://schemas.openxmlformats.org/officeDocument/2006/relationships" xmlns:m="http://schemas.openxmlformats.org/officeDocument/2006/math" xmlns:v="urn:schemas-microsoft-com:vml" xmlns:wp14="http://schemas.microsoft.com/office/word/2010/wordprocessingDrawing" xmlns:wp="http://schemas.openxmlformats.org/drawingml/2006/wordprocessingDrawing" xmlns:w10="urn:schemas-microsoft-com:office:word" xmlns:w="http://schemas.openxmlformats.org/wordprocessingml/2006/main" xmlns:w14="http://schemas.microsoft.com/office/word/2010/wordml" xmlns:w15="http://schemas.microsoft.com/office/word/2012/wordml" xmlns:w16se="http://schemas.microsoft.com/office/word/2015/wordml/symex" xmlns:wpg="http://schemas.microsoft.com/office/word/2010/wordprocessingGroup" xmlns:wpi="http://schemas.microsoft.com/office/word/2010/wordprocessingInk" xmlns:wne="http://schemas.microsoft.com/office/word/2006/wordml" xmlns:wps="http://schemas.microsoft.com/office/word/2010/wordprocessingShape" mc:Ignorable="w14 w15 w16se wp14">
+<w:footnotes xmlns:wpc="http://schemas.microsoft.com/office/word/2010/wordprocessingCanvas" xmlns:cx="http://schemas.microsoft.com/office/drawing/2014/chartex" xmlns:cx1="http://schemas.microsoft.com/office/drawing/2015/9/8/chartex" xmlns:cx2="http://schemas.microsoft.com/office/drawing/2015/10/21/chartex" xmlns:cx3="http://schemas.microsoft.com/office/drawing/2016/5/9/chartex" xmlns:cx4="http://schemas.microsoft.com/office/drawing/2016/5/10/chartex" xmlns:cx5="http://schemas.microsoft.com/office/drawing/2016/5/11/chartex" xmlns:cx6="http://schemas.microsoft.com/office/drawing/2016/5/12/chartex" xmlns:cx7="http://schemas.microsoft.com/office/drawing/2016/5/13/chartex" xmlns:cx8="http://schemas.microsoft.com/office/drawing/2016/5/14/chartex" xmlns:mc="http://schemas.openxmlformats.org/markup-compatibility/2006" xmlns:aink="http://schemas.microsoft.com/office/drawing/2016/ink" xmlns:am3d="http://schemas.microsoft.com/office/drawing/2017/model3d" xmlns:o="urn:schemas-microsoft-com:office:office" xmlns:r="http://schemas.openxmlformats.org/officeDocument/2006/relationships" xmlns:m="http://schemas.openxmlformats.org/officeDocument/2006/math" xmlns:v="urn:schemas-microsoft-com:vml" xmlns:wp14="http://schemas.microsoft.com/office/word/2010/wordprocessingDrawing" xmlns:wp="http://schemas.openxmlformats.org/drawingml/2006/wordprocessingDrawing" xmlns:w10="urn:schemas-microsoft-com:office:word" xmlns:w="http://schemas.openxmlformats.org/wordprocessingml/2006/main" xmlns:w14="http://schemas.microsoft.com/office/word/2010/wordml" xmlns:w15="http://schemas.microsoft.com/office/word/2012/wordml" xmlns:w16cid="http://schemas.microsoft.com/office/word/2016/wordml/cid" xmlns:w16se="http://schemas.microsoft.com/office/word/2015/wordml/symex" xmlns:wpg="http://schemas.microsoft.com/office/word/2010/wordprocessingGroup" xmlns:wpi="http://schemas.microsoft.com/office/word/2010/wordprocessingInk" xmlns:wne="http://schemas.microsoft.com/office/word/2006/wordml" xmlns:wps="http://schemas.microsoft.com/office/word/2010/wordprocessingShape" mc:Ignorable="w14 w15 w16se w16cid wp14">
   <w:footnote w:type="separator" w:id="-1">
     <w:p>
       <w:pPr>
@@ -6861,7 +7057,7 @@
 </file>
 
 <file path=word/numbering.xml><?xml version="1.0" encoding="utf-8"?>
-<w:numbering xmlns:wpc="http://schemas.microsoft.com/office/word/2010/wordprocessingCanvas" xmlns:cx="http://schemas.microsoft.com/office/drawing/2014/chartex" xmlns:cx1="http://schemas.microsoft.com/office/drawing/2015/9/8/chartex" xmlns:cx2="http://schemas.microsoft.com/office/drawing/2015/10/21/chartex" xmlns:cx3="http://schemas.microsoft.com/office/drawing/2016/5/9/chartex" xmlns:cx4="http://schemas.microsoft.com/office/drawing/2016/5/10/chartex" xmlns:cx5="http://schemas.microsoft.com/office/drawing/2016/5/11/chartex" xmlns:cx6="http://schemas.microsoft.com/office/drawing/2016/5/12/chartex" xmlns:cx7="http://schemas.microsoft.com/office/drawing/2016/5/13/chartex" xmlns:cx8="http://schemas.microsoft.com/office/drawing/2016/5/14/chartex" xmlns:mc="http://schemas.openxmlformats.org/markup-compatibility/2006" xmlns:aink="http://schemas.microsoft.com/office/drawing/2016/ink" xmlns:o="urn:schemas-microsoft-com:office:office" xmlns:r="http://schemas.openxmlformats.org/officeDocument/2006/relationships" xmlns:m="http://schemas.openxmlformats.org/officeDocument/2006/math" xmlns:v="urn:schemas-microsoft-com:vml" xmlns:wp14="http://schemas.microsoft.com/office/word/2010/wordprocessingDrawing" xmlns:wp="http://schemas.openxmlformats.org/drawingml/2006/wordprocessingDrawing" xmlns:w10="urn:schemas-microsoft-com:office:word" xmlns:w="http://schemas.openxmlformats.org/wordprocessingml/2006/main" xmlns:w14="http://schemas.microsoft.com/office/word/2010/wordml" xmlns:w15="http://schemas.microsoft.com/office/word/2012/wordml" xmlns:w16se="http://schemas.microsoft.com/office/word/2015/wordml/symex" xmlns:wpg="http://schemas.microsoft.com/office/word/2010/wordprocessingGroup" xmlns:wpi="http://schemas.microsoft.com/office/word/2010/wordprocessingInk" xmlns:wne="http://schemas.microsoft.com/office/word/2006/wordml" xmlns:wps="http://schemas.microsoft.com/office/word/2010/wordprocessingShape" mc:Ignorable="w14 w15 w16se wp14">
+<w:numbering xmlns:wpc="http://schemas.microsoft.com/office/word/2010/wordprocessingCanvas" xmlns:cx="http://schemas.microsoft.com/office/drawing/2014/chartex" xmlns:cx1="http://schemas.microsoft.com/office/drawing/2015/9/8/chartex" xmlns:cx2="http://schemas.microsoft.com/office/drawing/2015/10/21/chartex" xmlns:cx3="http://schemas.microsoft.com/office/drawing/2016/5/9/chartex" xmlns:cx4="http://schemas.microsoft.com/office/drawing/2016/5/10/chartex" xmlns:cx5="http://schemas.microsoft.com/office/drawing/2016/5/11/chartex" xmlns:cx6="http://schemas.microsoft.com/office/drawing/2016/5/12/chartex" xmlns:cx7="http://schemas.microsoft.com/office/drawing/2016/5/13/chartex" xmlns:cx8="http://schemas.microsoft.com/office/drawing/2016/5/14/chartex" xmlns:mc="http://schemas.openxmlformats.org/markup-compatibility/2006" xmlns:aink="http://schemas.microsoft.com/office/drawing/2016/ink" xmlns:am3d="http://schemas.microsoft.com/office/drawing/2017/model3d" xmlns:o="urn:schemas-microsoft-com:office:office" xmlns:r="http://schemas.openxmlformats.org/officeDocument/2006/relationships" xmlns:m="http://schemas.openxmlformats.org/officeDocument/2006/math" xmlns:v="urn:schemas-microsoft-com:vml" xmlns:wp14="http://schemas.microsoft.com/office/word/2010/wordprocessingDrawing" xmlns:wp="http://schemas.openxmlformats.org/drawingml/2006/wordprocessingDrawing" xmlns:w10="urn:schemas-microsoft-com:office:word" xmlns:w="http://schemas.openxmlformats.org/wordprocessingml/2006/main" xmlns:w14="http://schemas.microsoft.com/office/word/2010/wordml" xmlns:w15="http://schemas.microsoft.com/office/word/2012/wordml" xmlns:w16cid="http://schemas.microsoft.com/office/word/2016/wordml/cid" xmlns:w16se="http://schemas.microsoft.com/office/word/2015/wordml/symex" xmlns:wpg="http://schemas.microsoft.com/office/word/2010/wordprocessingGroup" xmlns:wpi="http://schemas.microsoft.com/office/word/2010/wordprocessingInk" xmlns:wne="http://schemas.microsoft.com/office/word/2006/wordml" xmlns:wps="http://schemas.microsoft.com/office/word/2010/wordprocessingShape" mc:Ignorable="w14 w15 w16se w16cid wp14">
   <w:abstractNum w:abstractNumId="0" w15:restartNumberingAfterBreak="0">
     <w:nsid w:val="088B71AD"/>
     <w:multiLevelType w:val="hybridMultilevel"/>
@@ -8853,6 +9049,92 @@
       <w:rPr>
         <w:rFonts w:hint="default"/>
       </w:rPr>
+    </w:lvl>
+    <w:lvl w:ilvl="1" w:tplc="040C0019" w:tentative="1">
+      <w:start w:val="1"/>
+      <w:numFmt w:val="lowerLetter"/>
+      <w:lvlText w:val="%2."/>
+      <w:lvlJc w:val="left"/>
+      <w:pPr>
+        <w:ind w:left="1440" w:hanging="360"/>
+      </w:pPr>
+    </w:lvl>
+    <w:lvl w:ilvl="2" w:tplc="040C001B" w:tentative="1">
+      <w:start w:val="1"/>
+      <w:numFmt w:val="lowerRoman"/>
+      <w:lvlText w:val="%3."/>
+      <w:lvlJc w:val="right"/>
+      <w:pPr>
+        <w:ind w:left="2160" w:hanging="180"/>
+      </w:pPr>
+    </w:lvl>
+    <w:lvl w:ilvl="3" w:tplc="040C000F" w:tentative="1">
+      <w:start w:val="1"/>
+      <w:numFmt w:val="decimal"/>
+      <w:lvlText w:val="%4."/>
+      <w:lvlJc w:val="left"/>
+      <w:pPr>
+        <w:ind w:left="2880" w:hanging="360"/>
+      </w:pPr>
+    </w:lvl>
+    <w:lvl w:ilvl="4" w:tplc="040C0019" w:tentative="1">
+      <w:start w:val="1"/>
+      <w:numFmt w:val="lowerLetter"/>
+      <w:lvlText w:val="%5."/>
+      <w:lvlJc w:val="left"/>
+      <w:pPr>
+        <w:ind w:left="3600" w:hanging="360"/>
+      </w:pPr>
+    </w:lvl>
+    <w:lvl w:ilvl="5" w:tplc="040C001B" w:tentative="1">
+      <w:start w:val="1"/>
+      <w:numFmt w:val="lowerRoman"/>
+      <w:lvlText w:val="%6."/>
+      <w:lvlJc w:val="right"/>
+      <w:pPr>
+        <w:ind w:left="4320" w:hanging="180"/>
+      </w:pPr>
+    </w:lvl>
+    <w:lvl w:ilvl="6" w:tplc="040C000F" w:tentative="1">
+      <w:start w:val="1"/>
+      <w:numFmt w:val="decimal"/>
+      <w:lvlText w:val="%7."/>
+      <w:lvlJc w:val="left"/>
+      <w:pPr>
+        <w:ind w:left="5040" w:hanging="360"/>
+      </w:pPr>
+    </w:lvl>
+    <w:lvl w:ilvl="7" w:tplc="040C0019" w:tentative="1">
+      <w:start w:val="1"/>
+      <w:numFmt w:val="lowerLetter"/>
+      <w:lvlText w:val="%8."/>
+      <w:lvlJc w:val="left"/>
+      <w:pPr>
+        <w:ind w:left="5760" w:hanging="360"/>
+      </w:pPr>
+    </w:lvl>
+    <w:lvl w:ilvl="8" w:tplc="040C001B" w:tentative="1">
+      <w:start w:val="1"/>
+      <w:numFmt w:val="lowerRoman"/>
+      <w:lvlText w:val="%9."/>
+      <w:lvlJc w:val="right"/>
+      <w:pPr>
+        <w:ind w:left="6480" w:hanging="180"/>
+      </w:pPr>
+    </w:lvl>
+  </w:abstractNum>
+  <w:abstractNum w:abstractNumId="22" w15:restartNumberingAfterBreak="0">
+    <w:nsid w:val="6E591783"/>
+    <w:multiLevelType w:val="hybridMultilevel"/>
+    <w:tmpl w:val="76422154"/>
+    <w:lvl w:ilvl="0" w:tplc="040C0013">
+      <w:start w:val="1"/>
+      <w:numFmt w:val="upperRoman"/>
+      <w:lvlText w:val="%1."/>
+      <w:lvlJc w:val="right"/>
+      <w:pPr>
+        <w:ind w:left="720" w:hanging="360"/>
+      </w:pPr>
     </w:lvl>
     <w:lvl w:ilvl="1" w:tplc="040C0019" w:tentative="1">
       <w:start w:val="1"/>
@@ -8993,11 +9275,14 @@
   <w:num w:numId="22">
     <w:abstractNumId w:val="5"/>
   </w:num>
+  <w:num w:numId="23">
+    <w:abstractNumId w:val="22"/>
+  </w:num>
 </w:numbering>
 </file>
 
 <file path=word/styles.xml><?xml version="1.0" encoding="utf-8"?>
-<w:styles xmlns:mc="http://schemas.openxmlformats.org/markup-compatibility/2006" xmlns:r="http://schemas.openxmlformats.org/officeDocument/2006/relationships" xmlns:w="http://schemas.openxmlformats.org/wordprocessingml/2006/main" xmlns:w14="http://schemas.microsoft.com/office/word/2010/wordml" xmlns:w15="http://schemas.microsoft.com/office/word/2012/wordml" xmlns:w16se="http://schemas.microsoft.com/office/word/2015/wordml/symex" mc:Ignorable="w14 w15 w16se">
+<w:styles xmlns:mc="http://schemas.openxmlformats.org/markup-compatibility/2006" xmlns:r="http://schemas.openxmlformats.org/officeDocument/2006/relationships" xmlns:w="http://schemas.openxmlformats.org/wordprocessingml/2006/main" xmlns:w14="http://schemas.microsoft.com/office/word/2010/wordml" xmlns:w15="http://schemas.microsoft.com/office/word/2012/wordml" xmlns:w16cid="http://schemas.microsoft.com/office/word/2016/wordml/cid" xmlns:w16se="http://schemas.microsoft.com/office/word/2015/wordml/symex" mc:Ignorable="w14 w15 w16se w16cid">
   <w:docDefaults>
     <w:rPrDefault>
       <w:rPr>
@@ -9013,7 +9298,7 @@
       </w:pPr>
     </w:pPrDefault>
   </w:docDefaults>
-  <w:latentStyles w:defLockedState="0" w:defUIPriority="99" w:defSemiHidden="0" w:defUnhideWhenUsed="0" w:defQFormat="0" w:count="374">
+  <w:latentStyles w:defLockedState="0" w:defUIPriority="99" w:defSemiHidden="0" w:defUnhideWhenUsed="0" w:defQFormat="0" w:count="375">
     <w:lsdException w:name="Normal" w:uiPriority="0" w:qFormat="1"/>
     <w:lsdException w:name="heading 1" w:uiPriority="9" w:qFormat="1"/>
     <w:lsdException w:name="heading 2" w:semiHidden="1" w:uiPriority="9" w:unhideWhenUsed="1" w:qFormat="1"/>
@@ -9162,9 +9447,8 @@
     <w:lsdException w:name="Table Elegant" w:semiHidden="1" w:unhideWhenUsed="1"/>
     <w:lsdException w:name="Table Professional" w:semiHidden="1" w:unhideWhenUsed="1"/>
     <w:lsdException w:name="Table Subtle 1" w:semiHidden="1" w:unhideWhenUsed="1"/>
-    <w:lsdException w:name="Table Subtle 2" w:semiHidden="1" w:unhideWhenUsed="1"/>
+    <w:lsdException w:name="Table Web 1" w:semiHidden="1" w:unhideWhenUsed="1"/>
     <w:lsdException w:name="Table Web 2" w:semiHidden="1" w:unhideWhenUsed="1"/>
-    <w:lsdException w:name="Table Web 3" w:semiHidden="1" w:unhideWhenUsed="1"/>
     <w:lsdException w:name="Balloon Text" w:semiHidden="1" w:unhideWhenUsed="1"/>
     <w:lsdException w:name="Table Grid" w:uiPriority="39"/>
     <w:lsdException w:name="Table Theme" w:semiHidden="1" w:unhideWhenUsed="1"/>
@@ -9386,6 +9670,7 @@
     <w:lsdException w:name="Mention" w:semiHidden="1" w:unhideWhenUsed="1"/>
     <w:lsdException w:name="Smart Hyperlink" w:semiHidden="1" w:unhideWhenUsed="1"/>
     <w:lsdException w:name="Hashtag" w:semiHidden="1" w:unhideWhenUsed="1"/>
+    <w:lsdException w:name="Unresolved Mention" w:semiHidden="1" w:unhideWhenUsed="1"/>
   </w:latentStyles>
   <w:style w:type="paragraph" w:default="1" w:styleId="Normal">
     <w:name w:val="Normal"/>

</xml_diff>